<commit_message>
Finalizamos los TP de MS Word.
</commit_message>
<xml_diff>
--- a/trabajos practicos/word/Word2024-TP5-EJ-C.docx
+++ b/trabajos practicos/word/Word2024-TP5-EJ-C.docx
@@ -104,20 +104,41 @@
               <w:jc w:val="center"/>
             </w:pPr>
             <w:r>
-              <w:t>25,50</w:t>
-            </w:r>
-          </w:p>
-        </w:tc>
-        <w:tc>
-          <w:tcPr>
-            <w:tcW w:w="2207" w:type="dxa"/>
-          </w:tcPr>
-          <w:p>
-            <w:pPr>
-              <w:jc w:val="center"/>
-            </w:pPr>
-            <w:r>
-              <w:t>¿?</w:t>
+              <w:t>25</w:t>
+            </w:r>
+            <w:r>
+              <w:t>.</w:t>
+            </w:r>
+            <w:r>
+              <w:t>50</w:t>
+            </w:r>
+          </w:p>
+        </w:tc>
+        <w:tc>
+          <w:tcPr>
+            <w:tcW w:w="2207" w:type="dxa"/>
+          </w:tcPr>
+          <w:p>
+            <w:pPr>
+              <w:jc w:val="center"/>
+            </w:pPr>
+            <w:r>
+              <w:fldChar w:fldCharType="begin"/>
+            </w:r>
+            <w:r>
+              <w:instrText xml:space="preserve"> =PRODUCT(LEFT) </w:instrText>
+            </w:r>
+            <w:r>
+              <w:fldChar w:fldCharType="separate"/>
+            </w:r>
+            <w:r>
+              <w:rPr>
+                <w:noProof/>
+              </w:rPr>
+              <w:t>306</w:t>
+            </w:r>
+            <w:r>
+              <w:fldChar w:fldCharType="end"/>
             </w:r>
           </w:p>
         </w:tc>
@@ -158,20 +179,41 @@
               <w:jc w:val="center"/>
             </w:pPr>
             <w:r>
-              <w:t>12,70</w:t>
-            </w:r>
-          </w:p>
-        </w:tc>
-        <w:tc>
-          <w:tcPr>
-            <w:tcW w:w="2207" w:type="dxa"/>
-          </w:tcPr>
-          <w:p>
-            <w:pPr>
-              <w:jc w:val="center"/>
-            </w:pPr>
-            <w:r>
-              <w:t>¿?</w:t>
+              <w:t>12</w:t>
+            </w:r>
+            <w:r>
+              <w:t>.</w:t>
+            </w:r>
+            <w:r>
+              <w:t>70</w:t>
+            </w:r>
+          </w:p>
+        </w:tc>
+        <w:tc>
+          <w:tcPr>
+            <w:tcW w:w="2207" w:type="dxa"/>
+          </w:tcPr>
+          <w:p>
+            <w:pPr>
+              <w:jc w:val="center"/>
+            </w:pPr>
+            <w:r>
+              <w:fldChar w:fldCharType="begin"/>
+            </w:r>
+            <w:r>
+              <w:instrText xml:space="preserve"> =PRODUCT(LEFT) </w:instrText>
+            </w:r>
+            <w:r>
+              <w:fldChar w:fldCharType="separate"/>
+            </w:r>
+            <w:r>
+              <w:rPr>
+                <w:noProof/>
+              </w:rPr>
+              <w:t>76.2</w:t>
+            </w:r>
+            <w:r>
+              <w:fldChar w:fldCharType="end"/>
             </w:r>
           </w:p>
         </w:tc>
@@ -212,20 +254,41 @@
               <w:jc w:val="center"/>
             </w:pPr>
             <w:r>
-              <w:t>18,20</w:t>
-            </w:r>
-          </w:p>
-        </w:tc>
-        <w:tc>
-          <w:tcPr>
-            <w:tcW w:w="2207" w:type="dxa"/>
-          </w:tcPr>
-          <w:p>
-            <w:pPr>
-              <w:jc w:val="center"/>
-            </w:pPr>
-            <w:r>
-              <w:t>¿?</w:t>
+              <w:t>18</w:t>
+            </w:r>
+            <w:r>
+              <w:t>.</w:t>
+            </w:r>
+            <w:r>
+              <w:t>20</w:t>
+            </w:r>
+          </w:p>
+        </w:tc>
+        <w:tc>
+          <w:tcPr>
+            <w:tcW w:w="2207" w:type="dxa"/>
+          </w:tcPr>
+          <w:p>
+            <w:pPr>
+              <w:jc w:val="center"/>
+            </w:pPr>
+            <w:r>
+              <w:fldChar w:fldCharType="begin"/>
+            </w:r>
+            <w:r>
+              <w:instrText xml:space="preserve"> =PRODUCT(LEFT) </w:instrText>
+            </w:r>
+            <w:r>
+              <w:fldChar w:fldCharType="separate"/>
+            </w:r>
+            <w:r>
+              <w:rPr>
+                <w:noProof/>
+              </w:rPr>
+              <w:t>145.6</w:t>
+            </w:r>
+            <w:r>
+              <w:fldChar w:fldCharType="end"/>
             </w:r>
           </w:p>
         </w:tc>
@@ -266,20 +329,41 @@
               <w:jc w:val="center"/>
             </w:pPr>
             <w:r>
-              <w:t>7,50</w:t>
-            </w:r>
-          </w:p>
-        </w:tc>
-        <w:tc>
-          <w:tcPr>
-            <w:tcW w:w="2207" w:type="dxa"/>
-          </w:tcPr>
-          <w:p>
-            <w:pPr>
-              <w:jc w:val="center"/>
-            </w:pPr>
-            <w:r>
-              <w:t>¿?</w:t>
+              <w:t>7</w:t>
+            </w:r>
+            <w:r>
+              <w:t>.</w:t>
+            </w:r>
+            <w:r>
+              <w:t>50</w:t>
+            </w:r>
+          </w:p>
+        </w:tc>
+        <w:tc>
+          <w:tcPr>
+            <w:tcW w:w="2207" w:type="dxa"/>
+          </w:tcPr>
+          <w:p>
+            <w:pPr>
+              <w:jc w:val="center"/>
+            </w:pPr>
+            <w:r>
+              <w:fldChar w:fldCharType="begin"/>
+            </w:r>
+            <w:r>
+              <w:instrText xml:space="preserve"> =PRODUCT(LEFT) </w:instrText>
+            </w:r>
+            <w:r>
+              <w:fldChar w:fldCharType="separate"/>
+            </w:r>
+            <w:r>
+              <w:rPr>
+                <w:noProof/>
+              </w:rPr>
+              <w:t>37.5</w:t>
+            </w:r>
+            <w:r>
+              <w:fldChar w:fldCharType="end"/>
             </w:r>
           </w:p>
         </w:tc>
@@ -308,7 +392,22 @@
               <w:jc w:val="center"/>
             </w:pPr>
             <w:r>
-              <w:t>¿?</w:t>
+              <w:fldChar w:fldCharType="begin"/>
+            </w:r>
+            <w:r>
+              <w:instrText xml:space="preserve"> =SUM(ABOVE) </w:instrText>
+            </w:r>
+            <w:r>
+              <w:fldChar w:fldCharType="separate"/>
+            </w:r>
+            <w:r>
+              <w:rPr>
+                <w:noProof/>
+              </w:rPr>
+              <w:t>565.3</w:t>
+            </w:r>
+            <w:r>
+              <w:fldChar w:fldCharType="end"/>
             </w:r>
           </w:p>
         </w:tc>

</xml_diff>